<commit_message>
added small update to synching process
</commit_message>
<xml_diff>
--- a/Syncing Guide.docx
+++ b/Syncing Guide.docx
@@ -54,21 +54,12 @@
           <w:szCs w:val="22"/>
         </w:rPr>
       </w:pPr>
-      <w:proofErr w:type="gramStart"/>
-      <w:r>
-        <w:rPr>
-          <w:sz w:val="22"/>
-          <w:szCs w:val="22"/>
-        </w:rPr>
-        <w:t>[ Downstairs</w:t>
-      </w:r>
-      <w:proofErr w:type="gramEnd"/>
-      <w:r>
-        <w:rPr>
-          <w:sz w:val="22"/>
-          <w:szCs w:val="22"/>
-        </w:rPr>
-        <w:t xml:space="preserve"> ] 2014 </w:t>
+      <w:r>
+        <w:rPr>
+          <w:sz w:val="22"/>
+          <w:szCs w:val="22"/>
+        </w:rPr>
+        <w:t xml:space="preserve">[ Downstairs ] 2014 </w:t>
       </w:r>
       <w:r>
         <w:rPr>
@@ -105,21 +96,12 @@
           <w:szCs w:val="22"/>
         </w:rPr>
       </w:pPr>
-      <w:proofErr w:type="gramStart"/>
-      <w:r>
-        <w:rPr>
-          <w:sz w:val="22"/>
-          <w:szCs w:val="22"/>
-        </w:rPr>
-        <w:t>[ Downstairs</w:t>
-      </w:r>
-      <w:proofErr w:type="gramEnd"/>
-      <w:r>
-        <w:rPr>
-          <w:sz w:val="22"/>
-          <w:szCs w:val="22"/>
-        </w:rPr>
-        <w:t xml:space="preserve"> ] 2014 </w:t>
+      <w:r>
+        <w:rPr>
+          <w:sz w:val="22"/>
+          <w:szCs w:val="22"/>
+        </w:rPr>
+        <w:t xml:space="preserve">[ Downstairs ] 2014 </w:t>
       </w:r>
       <w:r>
         <w:rPr>
@@ -170,709 +152,734 @@
         </w:rPr>
         <w:t xml:space="preserve"> – 1.81 TB total</w:t>
       </w:r>
+    </w:p>
+    <w:p>
+      <w:pPr>
+        <w:pStyle w:val="ListParagraph"/>
+        <w:numPr>
+          <w:ilvl w:val="0"/>
+          <w:numId w:val="2"/>
+        </w:numPr>
+        <w:ind w:left="450" w:hanging="270"/>
+        <w:rPr>
+          <w:sz w:val="22"/>
+          <w:szCs w:val="22"/>
+        </w:rPr>
+      </w:pPr>
+      <w:r>
+        <w:rPr>
+          <w:sz w:val="22"/>
+          <w:szCs w:val="22"/>
+        </w:rPr>
+        <w:t xml:space="preserve">[ Kitchen ] 2013 (?) </w:t>
+      </w:r>
+      <w:r>
+        <w:rPr>
+          <w:sz w:val="22"/>
+          <w:szCs w:val="22"/>
+        </w:rPr>
+        <w:t>MacBook</w:t>
+      </w:r>
+      <w:r>
+        <w:rPr>
+          <w:sz w:val="22"/>
+          <w:szCs w:val="22"/>
+        </w:rPr>
+        <w:t xml:space="preserve"> Pro 13” w/ Optical Drive</w:t>
+      </w:r>
+    </w:p>
+    <w:p>
+      <w:pPr>
+        <w:rPr>
+          <w:sz w:val="22"/>
+          <w:szCs w:val="22"/>
+        </w:rPr>
+      </w:pPr>
+    </w:p>
+    <w:p>
+      <w:pPr>
+        <w:rPr>
+          <w:sz w:val="22"/>
+          <w:szCs w:val="22"/>
+        </w:rPr>
+      </w:pPr>
+      <w:r>
+        <w:rPr>
+          <w:sz w:val="22"/>
+          <w:szCs w:val="22"/>
+        </w:rPr>
+        <w:t>At her Young office:</w:t>
+      </w:r>
+    </w:p>
+    <w:p>
+      <w:pPr>
+        <w:pStyle w:val="ListParagraph"/>
+        <w:numPr>
+          <w:ilvl w:val="0"/>
+          <w:numId w:val="3"/>
+        </w:numPr>
+        <w:ind w:left="450" w:hanging="270"/>
+        <w:rPr>
+          <w:sz w:val="22"/>
+          <w:szCs w:val="22"/>
+        </w:rPr>
+      </w:pPr>
+      <w:r>
+        <w:rPr>
+          <w:sz w:val="22"/>
+          <w:szCs w:val="22"/>
+        </w:rPr>
+        <w:t>2014 MacBook Pro 13”</w:t>
+      </w:r>
+    </w:p>
+    <w:p>
+      <w:pPr>
+        <w:pStyle w:val="ListParagraph"/>
+        <w:numPr>
+          <w:ilvl w:val="0"/>
+          <w:numId w:val="3"/>
+        </w:numPr>
+        <w:ind w:left="450" w:hanging="270"/>
+        <w:rPr>
+          <w:sz w:val="22"/>
+          <w:szCs w:val="22"/>
+        </w:rPr>
+      </w:pPr>
+      <w:r>
+        <w:rPr>
+          <w:sz w:val="22"/>
+          <w:szCs w:val="22"/>
+        </w:rPr>
+        <w:t>Dell desktop PC</w:t>
+      </w:r>
+    </w:p>
+    <w:p>
+      <w:pPr>
+        <w:spacing w:line="276" w:lineRule="auto"/>
+        <w:rPr>
+          <w:sz w:val="22"/>
+          <w:szCs w:val="22"/>
+        </w:rPr>
+      </w:pPr>
+    </w:p>
+    <w:p>
+      <w:pPr>
+        <w:pStyle w:val="Subtitle"/>
+        <w:spacing w:line="276" w:lineRule="auto"/>
+      </w:pPr>
+      <w:r>
+        <w:t>Syncing</w:t>
+      </w:r>
+    </w:p>
+    <w:p>
+      <w:pPr>
+        <w:spacing w:line="276" w:lineRule="auto"/>
+        <w:rPr>
+          <w:sz w:val="22"/>
+          <w:szCs w:val="22"/>
+        </w:rPr>
+      </w:pPr>
+      <w:r>
+        <w:rPr>
+          <w:sz w:val="22"/>
+          <w:szCs w:val="22"/>
+        </w:rPr>
+        <w:t>Important notes before starting:</w:t>
+      </w:r>
+    </w:p>
+    <w:p>
+      <w:pPr>
+        <w:pStyle w:val="ListParagraph"/>
+        <w:numPr>
+          <w:ilvl w:val="0"/>
+          <w:numId w:val="4"/>
+        </w:numPr>
+        <w:spacing w:line="276" w:lineRule="auto"/>
+        <w:rPr>
+          <w:sz w:val="22"/>
+          <w:szCs w:val="22"/>
+        </w:rPr>
+      </w:pPr>
+      <w:r>
+        <w:rPr>
+          <w:sz w:val="22"/>
+          <w:szCs w:val="22"/>
+        </w:rPr>
+        <w:t>Use SyncBack Free with External HD Marked “2015”</w:t>
+      </w:r>
+    </w:p>
+    <w:p>
+      <w:pPr>
+        <w:pStyle w:val="ListParagraph"/>
+        <w:numPr>
+          <w:ilvl w:val="0"/>
+          <w:numId w:val="4"/>
+        </w:numPr>
+        <w:spacing w:line="276" w:lineRule="auto"/>
+        <w:rPr>
+          <w:sz w:val="22"/>
+          <w:szCs w:val="22"/>
+        </w:rPr>
+      </w:pPr>
+      <w:r>
+        <w:rPr>
+          <w:sz w:val="22"/>
+          <w:szCs w:val="22"/>
+        </w:rPr>
+        <w:t>Some computers do not have</w:t>
+      </w:r>
+      <w:r>
+        <w:rPr>
+          <w:sz w:val="22"/>
+          <w:szCs w:val="22"/>
+        </w:rPr>
+        <w:t xml:space="preserve"> enough room to sync all of the files on D Data. To circumvent this, we do not sync certain video folders with certain computers</w:t>
+      </w:r>
+      <w:r>
+        <w:rPr>
+          <w:sz w:val="22"/>
+          <w:szCs w:val="22"/>
+        </w:rPr>
+        <w:t>. These must be fixed set in the sync profile (see SyncBack Free Profiles). This is the current list of ignored folders</w:t>
+      </w:r>
+      <w:r>
+        <w:rPr>
+          <w:sz w:val="22"/>
+          <w:szCs w:val="22"/>
+        </w:rPr>
+        <w:t>:</w:t>
+      </w:r>
+    </w:p>
+    <w:p>
+      <w:pPr>
+        <w:pStyle w:val="ListParagraph"/>
+        <w:numPr>
+          <w:ilvl w:val="1"/>
+          <w:numId w:val="4"/>
+        </w:numPr>
+        <w:spacing w:line="276" w:lineRule="auto"/>
+        <w:rPr>
+          <w:rFonts w:ascii="Consolas" w:hAnsi="Consolas" w:cs="Courier New"/>
+          <w:sz w:val="22"/>
+          <w:szCs w:val="22"/>
+        </w:rPr>
+      </w:pPr>
+      <w:r>
+        <w:rPr>
+          <w:sz w:val="22"/>
+          <w:szCs w:val="22"/>
+        </w:rPr>
+        <w:t>[ Downstairs ] 2014 MacBook Pro 13” – Exclude the folder</w:t>
+      </w:r>
+      <w:r>
+        <w:rPr>
+          <w:sz w:val="22"/>
+          <w:szCs w:val="22"/>
+        </w:rPr>
+        <w:br/>
+      </w:r>
+      <w:r>
+        <w:rPr>
+          <w:rFonts w:ascii="Consolas" w:hAnsi="Consolas" w:cs="Courier New"/>
+          <w:sz w:val="22"/>
+          <w:szCs w:val="22"/>
+        </w:rPr>
+        <w:t>/VIDEOS/UC DAVIS PRIZE RAW FOOTAGE</w:t>
+      </w:r>
+      <w:r>
+        <w:rPr>
+          <w:rFonts w:ascii="Consolas" w:hAnsi="Consolas" w:cs="Courier New"/>
+          <w:sz w:val="22"/>
+          <w:szCs w:val="22"/>
+        </w:rPr>
+        <w:t>/</w:t>
+      </w:r>
+    </w:p>
+    <w:p>
+      <w:pPr>
+        <w:pStyle w:val="ListParagraph"/>
+        <w:numPr>
+          <w:ilvl w:val="1"/>
+          <w:numId w:val="4"/>
+        </w:numPr>
+        <w:spacing w:line="276" w:lineRule="auto"/>
+        <w:rPr>
+          <w:rFonts w:ascii="Courier New" w:hAnsi="Courier New" w:cs="Courier New"/>
+          <w:sz w:val="22"/>
+          <w:szCs w:val="22"/>
+        </w:rPr>
+      </w:pPr>
+      <w:r>
+        <w:rPr>
+          <w:rFonts w:ascii="Cambria" w:hAnsi="Cambria" w:cs="Courier New"/>
+          <w:sz w:val="22"/>
+          <w:szCs w:val="22"/>
+        </w:rPr>
+        <w:t>[ Downstairs ] 2014 MacBook Air 11” – Exclu</w:t>
+      </w:r>
+      <w:r>
+        <w:rPr>
+          <w:rFonts w:ascii="Cambria" w:hAnsi="Cambria" w:cs="Courier New"/>
+          <w:sz w:val="22"/>
+          <w:szCs w:val="22"/>
+        </w:rPr>
+        <w:t xml:space="preserve">de the folder </w:t>
+      </w:r>
+      <w:r>
+        <w:rPr>
+          <w:rFonts w:ascii="Consolas" w:hAnsi="Consolas" w:cs="Courier New"/>
+          <w:sz w:val="22"/>
+          <w:szCs w:val="22"/>
+        </w:rPr>
+        <w:t>/VIDEOS/</w:t>
+      </w:r>
+    </w:p>
+    <w:p>
+      <w:pPr>
+        <w:pStyle w:val="ListParagraph"/>
+        <w:numPr>
+          <w:ilvl w:val="1"/>
+          <w:numId w:val="4"/>
+        </w:numPr>
+        <w:spacing w:line="276" w:lineRule="auto"/>
+        <w:rPr>
+          <w:sz w:val="22"/>
+          <w:szCs w:val="22"/>
+        </w:rPr>
+      </w:pPr>
+      <w:r>
+        <w:rPr>
+          <w:sz w:val="22"/>
+          <w:szCs w:val="22"/>
+        </w:rPr>
+        <w:t>[ Kitchen ] 2013 (?) MacBook Pro 13” w/ Optical Drive – Exclude the folder</w:t>
+      </w:r>
+      <w:r>
+        <w:rPr>
+          <w:sz w:val="22"/>
+          <w:szCs w:val="22"/>
+        </w:rPr>
+        <w:br/>
+      </w:r>
+      <w:r>
+        <w:rPr>
+          <w:rFonts w:ascii="Consolas" w:hAnsi="Consolas"/>
+          <w:sz w:val="22"/>
+          <w:szCs w:val="22"/>
+        </w:rPr>
+        <w:t>/VIDEOS/UC DAVIS PRIZE RAW FOOTAGE/</w:t>
+      </w:r>
+    </w:p>
+    <w:p>
+      <w:pPr>
+        <w:pStyle w:val="ListParagraph"/>
+        <w:numPr>
+          <w:ilvl w:val="1"/>
+          <w:numId w:val="3"/>
+        </w:numPr>
+        <w:spacing w:line="276" w:lineRule="auto"/>
+        <w:rPr>
+          <w:rFonts w:ascii="Cambria" w:hAnsi="Cambria"/>
+          <w:sz w:val="22"/>
+          <w:szCs w:val="22"/>
+        </w:rPr>
+      </w:pPr>
+      <w:r>
+        <w:rPr>
+          <w:rFonts w:ascii="Cambria" w:hAnsi="Cambria" w:cs="Courier New"/>
+          <w:sz w:val="22"/>
+          <w:szCs w:val="22"/>
+        </w:rPr>
+        <w:t xml:space="preserve">[ Office ] </w:t>
+      </w:r>
+      <w:r>
+        <w:rPr>
+          <w:rFonts w:ascii="Cambria" w:hAnsi="Cambria"/>
+          <w:sz w:val="22"/>
+          <w:szCs w:val="22"/>
+        </w:rPr>
+        <w:t>2014 MacBook Pro 13”</w:t>
+      </w:r>
+      <w:r>
+        <w:rPr>
+          <w:rFonts w:ascii="Cambria" w:hAnsi="Cambria"/>
+          <w:sz w:val="22"/>
+          <w:szCs w:val="22"/>
+        </w:rPr>
+        <w:t xml:space="preserve"> – Exclude the folder</w:t>
+      </w:r>
+      <w:r>
+        <w:rPr>
+          <w:rFonts w:ascii="Cambria" w:hAnsi="Cambria"/>
+          <w:sz w:val="22"/>
+          <w:szCs w:val="22"/>
+        </w:rPr>
+        <w:br/>
+      </w:r>
+      <w:r>
+        <w:rPr>
+          <w:rFonts w:ascii="Consolas" w:hAnsi="Consolas"/>
+          <w:sz w:val="22"/>
+          <w:szCs w:val="22"/>
+        </w:rPr>
+        <w:t>/VIDEOS/UC DAVIS PRIZE RAW FOOTAGE/</w:t>
+      </w:r>
+    </w:p>
+    <w:p>
+      <w:pPr>
+        <w:spacing w:line="276" w:lineRule="auto"/>
+        <w:rPr>
+          <w:sz w:val="22"/>
+          <w:szCs w:val="22"/>
+        </w:rPr>
+      </w:pPr>
+    </w:p>
+    <w:p>
+      <w:pPr>
+        <w:pStyle w:val="ListParagraph"/>
+        <w:numPr>
+          <w:ilvl w:val="0"/>
+          <w:numId w:val="1"/>
+        </w:numPr>
+        <w:spacing w:line="276" w:lineRule="auto"/>
+        <w:rPr>
+          <w:sz w:val="22"/>
+          <w:szCs w:val="22"/>
+        </w:rPr>
+      </w:pPr>
+      <w:r>
+        <w:rPr>
+          <w:sz w:val="22"/>
+          <w:szCs w:val="22"/>
+        </w:rPr>
+        <w:t xml:space="preserve">Start sync </w:t>
+      </w:r>
+      <w:r>
+        <w:rPr>
+          <w:sz w:val="22"/>
+          <w:szCs w:val="22"/>
+        </w:rPr>
+        <w:t xml:space="preserve">at her home </w:t>
+      </w:r>
+      <w:r>
+        <w:rPr>
+          <w:sz w:val="22"/>
+          <w:szCs w:val="22"/>
+        </w:rPr>
+        <w:t xml:space="preserve">with the most used computer. </w:t>
+      </w:r>
+      <w:r>
+        <w:rPr>
+          <w:sz w:val="22"/>
+          <w:szCs w:val="22"/>
+        </w:rPr>
+        <w:t>In gen</w:t>
+      </w:r>
+      <w:r>
+        <w:rPr>
+          <w:sz w:val="22"/>
+          <w:szCs w:val="22"/>
+        </w:rPr>
+        <w:t>eral, the syncing</w:t>
+      </w:r>
+      <w:r>
+        <w:rPr>
+          <w:sz w:val="22"/>
+          <w:szCs w:val="22"/>
+        </w:rPr>
+        <w:t xml:space="preserve"> order will be as listed above under “Current Inventory”.</w:t>
+      </w:r>
+    </w:p>
+    <w:p>
+      <w:pPr>
+        <w:pStyle w:val="ListParagraph"/>
+        <w:numPr>
+          <w:ilvl w:val="0"/>
+          <w:numId w:val="1"/>
+        </w:numPr>
+        <w:spacing w:line="276" w:lineRule="auto"/>
+        <w:rPr>
+          <w:sz w:val="22"/>
+          <w:szCs w:val="22"/>
+        </w:rPr>
+      </w:pPr>
+      <w:r>
+        <w:rPr>
+          <w:sz w:val="22"/>
+          <w:szCs w:val="22"/>
+        </w:rPr>
+        <w:t>There should be an existing profile that syncs this hard drive’s D Data to C:/D Data. The specific drive may not be the same on each computer.</w:t>
+      </w:r>
+    </w:p>
+    <w:p>
+      <w:pPr>
+        <w:pStyle w:val="ListParagraph"/>
+        <w:numPr>
+          <w:ilvl w:val="1"/>
+          <w:numId w:val="1"/>
+        </w:numPr>
+        <w:spacing w:line="276" w:lineRule="auto"/>
+        <w:rPr>
+          <w:sz w:val="22"/>
+          <w:szCs w:val="22"/>
+        </w:rPr>
+      </w:pPr>
+      <w:r>
+        <w:rPr>
+          <w:sz w:val="22"/>
+          <w:szCs w:val="22"/>
+        </w:rPr>
+        <w:t>Either double click the correct profile or press “Run”</w:t>
+      </w:r>
+    </w:p>
+    <w:p>
+      <w:pPr>
+        <w:pStyle w:val="ListParagraph"/>
+        <w:numPr>
+          <w:ilvl w:val="0"/>
+          <w:numId w:val="1"/>
+        </w:numPr>
+        <w:spacing w:line="276" w:lineRule="auto"/>
+        <w:rPr>
+          <w:sz w:val="22"/>
+          <w:szCs w:val="22"/>
+        </w:rPr>
+      </w:pPr>
+      <w:r>
+        <w:rPr>
+          <w:sz w:val="22"/>
+          <w:szCs w:val="22"/>
+        </w:rPr>
+        <w:t xml:space="preserve">After a couple of minutes, a new window should pop up, showing a list of differences </w:t>
+      </w:r>
+      <w:r>
+        <w:rPr>
+          <w:sz w:val="22"/>
+          <w:szCs w:val="22"/>
+        </w:rPr>
+        <w:t>in files.</w:t>
+      </w:r>
+    </w:p>
+    <w:p>
+      <w:pPr>
+        <w:pStyle w:val="ListParagraph"/>
+        <w:numPr>
+          <w:ilvl w:val="1"/>
+          <w:numId w:val="1"/>
+        </w:numPr>
+        <w:spacing w:line="276" w:lineRule="auto"/>
+        <w:rPr>
+          <w:sz w:val="22"/>
+          <w:szCs w:val="22"/>
+        </w:rPr>
+      </w:pPr>
+      <w:r>
+        <w:rPr>
+          <w:sz w:val="22"/>
+          <w:szCs w:val="22"/>
+        </w:rPr>
+        <w:t>Check the dates of the differences. Make sure that they are all fairly recent.</w:t>
+      </w:r>
+    </w:p>
+    <w:p>
+      <w:pPr>
+        <w:pStyle w:val="ListParagraph"/>
+        <w:numPr>
+          <w:ilvl w:val="1"/>
+          <w:numId w:val="1"/>
+        </w:numPr>
+        <w:spacing w:line="276" w:lineRule="auto"/>
+        <w:rPr>
+          <w:sz w:val="22"/>
+          <w:szCs w:val="22"/>
+        </w:rPr>
+      </w:pPr>
+      <w:r>
+        <w:rPr>
+          <w:sz w:val="22"/>
+          <w:szCs w:val="22"/>
+        </w:rPr>
+        <w:t>Check to make sure there will be no duplicates. Sometimes the software will copy the same file from the external to the computer and then computer to external. If this happens, mark it as “Skip and Exclude”.</w:t>
+      </w:r>
+    </w:p>
+    <w:p>
+      <w:pPr>
+        <w:pStyle w:val="ListParagraph"/>
+        <w:numPr>
+          <w:ilvl w:val="1"/>
+          <w:numId w:val="1"/>
+        </w:numPr>
+        <w:spacing w:line="276" w:lineRule="auto"/>
+        <w:rPr>
+          <w:sz w:val="22"/>
+          <w:szCs w:val="22"/>
+        </w:rPr>
+      </w:pPr>
+      <w:r>
+        <w:rPr>
+          <w:sz w:val="22"/>
+          <w:szCs w:val="22"/>
+        </w:rPr>
+        <w:t>If all of these are okay, press “Continue Run”.</w:t>
+      </w:r>
+    </w:p>
+    <w:p>
+      <w:pPr>
+        <w:pStyle w:val="ListParagraph"/>
+        <w:numPr>
+          <w:ilvl w:val="0"/>
+          <w:numId w:val="1"/>
+        </w:numPr>
+        <w:spacing w:line="276" w:lineRule="auto"/>
+        <w:rPr>
+          <w:sz w:val="22"/>
+          <w:szCs w:val="22"/>
+        </w:rPr>
+      </w:pPr>
+      <w:r>
+        <w:rPr>
+          <w:sz w:val="22"/>
+          <w:szCs w:val="22"/>
+        </w:rPr>
+        <w:t>After syncing all the computers at her home office, she will drive you to Young Hall. There, you will sync the two computers in the order listed under “Current Inventory”.</w:t>
+      </w:r>
+    </w:p>
+    <w:p>
+      <w:pPr>
+        <w:pStyle w:val="ListParagraph"/>
+        <w:numPr>
+          <w:ilvl w:val="0"/>
+          <w:numId w:val="1"/>
+        </w:numPr>
+        <w:spacing w:line="276" w:lineRule="auto"/>
+        <w:rPr>
+          <w:sz w:val="22"/>
+          <w:szCs w:val="22"/>
+        </w:rPr>
+      </w:pPr>
+      <w:r>
+        <w:rPr>
+          <w:sz w:val="22"/>
+          <w:szCs w:val="22"/>
+        </w:rPr>
+        <w:t xml:space="preserve">Finally, she will drive you back to her home office. </w:t>
+      </w:r>
+      <w:r>
+        <w:rPr>
+          <w:sz w:val="22"/>
+          <w:szCs w:val="22"/>
+        </w:rPr>
+        <w:t>Sync all of the data onto each of the computers (the order really does not matter)</w:t>
+      </w:r>
+    </w:p>
+    <w:p>
+      <w:pPr>
+        <w:spacing w:line="276" w:lineRule="auto"/>
+        <w:rPr>
+          <w:sz w:val="22"/>
+          <w:szCs w:val="22"/>
+        </w:rPr>
+      </w:pPr>
+    </w:p>
+    <w:p>
+      <w:pPr>
+        <w:pStyle w:val="Subtitle"/>
+      </w:pPr>
+      <w:r>
+        <w:t>Condensed D Data flash drive</w:t>
+      </w:r>
+    </w:p>
+    <w:p>
+      <w:pPr>
+        <w:pStyle w:val="ListParagraph"/>
+        <w:numPr>
+          <w:ilvl w:val="0"/>
+          <w:numId w:val="7"/>
+        </w:numPr>
+        <w:rPr>
+          <w:sz w:val="22"/>
+          <w:szCs w:val="22"/>
+        </w:rPr>
+      </w:pPr>
+      <w:r>
+        <w:rPr>
+          <w:sz w:val="22"/>
+          <w:szCs w:val="22"/>
+        </w:rPr>
+        <w:t>Recently, Professor Joseph has a 15” Macbook pro located on the top floor of Mrak hall kept for her work as an advisor to the chancellor.</w:t>
+      </w:r>
+    </w:p>
+    <w:p>
+      <w:pPr>
+        <w:pStyle w:val="ListParagraph"/>
+        <w:numPr>
+          <w:ilvl w:val="0"/>
+          <w:numId w:val="7"/>
+        </w:numPr>
+        <w:rPr>
+          <w:sz w:val="22"/>
+          <w:szCs w:val="22"/>
+        </w:rPr>
+      </w:pPr>
+      <w:r>
+        <w:rPr>
+          <w:sz w:val="22"/>
+          <w:szCs w:val="22"/>
+        </w:rPr>
+        <w:t>For the laptop, Professor Joseph keeps a 64 gigabyte flash drive (Blue and recognized as “Transcend”) that contains the majority of D Data besides the bulky photo/video folders.</w:t>
+      </w:r>
+    </w:p>
+    <w:p>
+      <w:pPr>
+        <w:pStyle w:val="ListParagraph"/>
+        <w:numPr>
+          <w:ilvl w:val="0"/>
+          <w:numId w:val="7"/>
+        </w:numPr>
+        <w:rPr>
+          <w:sz w:val="22"/>
+          <w:szCs w:val="22"/>
+        </w:rPr>
+      </w:pPr>
+      <w:r>
+        <w:rPr>
+          <w:sz w:val="22"/>
+          <w:szCs w:val="22"/>
+        </w:rPr>
+        <w:t xml:space="preserve">This flash drive is to be synched as the last part of the </w:t>
+      </w:r>
+      <w:r>
+        <w:rPr>
+          <w:sz w:val="22"/>
+          <w:szCs w:val="22"/>
+        </w:rPr>
+        <w:t>synching process, on the 13” MacBook pro found in the downstairs office.</w:t>
+      </w:r>
+    </w:p>
+    <w:p>
+      <w:pPr>
+        <w:pStyle w:val="ListParagraph"/>
+        <w:numPr>
+          <w:ilvl w:val="0"/>
+          <w:numId w:val="7"/>
+        </w:numPr>
+        <w:rPr>
+          <w:sz w:val="22"/>
+          <w:szCs w:val="22"/>
+        </w:rPr>
+      </w:pPr>
+      <w:r>
+        <w:rPr>
+          <w:sz w:val="22"/>
+          <w:szCs w:val="22"/>
+        </w:rPr>
+        <w:t>There should be a SyncBack free profile already in place that runs the syncing process.</w:t>
+      </w:r>
       <w:bookmarkStart w:id="0" w:name="_GoBack"/>
       <w:bookmarkEnd w:id="0"/>
     </w:p>
     <w:p>
       <w:pPr>
-        <w:pStyle w:val="ListParagraph"/>
-        <w:numPr>
-          <w:ilvl w:val="0"/>
-          <w:numId w:val="2"/>
-        </w:numPr>
-        <w:ind w:left="450" w:hanging="270"/>
-        <w:rPr>
-          <w:sz w:val="22"/>
-          <w:szCs w:val="22"/>
-        </w:rPr>
-      </w:pPr>
-      <w:proofErr w:type="gramStart"/>
-      <w:r>
-        <w:rPr>
-          <w:sz w:val="22"/>
-          <w:szCs w:val="22"/>
-        </w:rPr>
-        <w:t>[ Kitchen</w:t>
-      </w:r>
-      <w:proofErr w:type="gramEnd"/>
-      <w:r>
-        <w:rPr>
-          <w:sz w:val="22"/>
-          <w:szCs w:val="22"/>
-        </w:rPr>
-        <w:t xml:space="preserve"> ] 2013 (?) </w:t>
-      </w:r>
-      <w:r>
-        <w:rPr>
-          <w:sz w:val="22"/>
-          <w:szCs w:val="22"/>
-        </w:rPr>
-        <w:t>MacBook</w:t>
-      </w:r>
-      <w:r>
-        <w:rPr>
-          <w:sz w:val="22"/>
-          <w:szCs w:val="22"/>
-        </w:rPr>
-        <w:t xml:space="preserve"> Pro 13” w/ Optical Drive</w:t>
-      </w:r>
-    </w:p>
-    <w:p>
-      <w:pPr>
-        <w:rPr>
-          <w:sz w:val="22"/>
-          <w:szCs w:val="22"/>
-        </w:rPr>
-      </w:pPr>
-    </w:p>
-    <w:p>
-      <w:pPr>
-        <w:rPr>
-          <w:sz w:val="22"/>
-          <w:szCs w:val="22"/>
-        </w:rPr>
-      </w:pPr>
-      <w:r>
-        <w:rPr>
-          <w:sz w:val="22"/>
-          <w:szCs w:val="22"/>
-        </w:rPr>
-        <w:t>At her Young office:</w:t>
-      </w:r>
-    </w:p>
-    <w:p>
-      <w:pPr>
-        <w:pStyle w:val="ListParagraph"/>
-        <w:numPr>
-          <w:ilvl w:val="0"/>
-          <w:numId w:val="3"/>
-        </w:numPr>
-        <w:ind w:left="450" w:hanging="270"/>
-        <w:rPr>
-          <w:sz w:val="22"/>
-          <w:szCs w:val="22"/>
-        </w:rPr>
-      </w:pPr>
-      <w:r>
-        <w:rPr>
-          <w:sz w:val="22"/>
-          <w:szCs w:val="22"/>
-        </w:rPr>
-        <w:t>2014 MacBook Pro 13”</w:t>
-      </w:r>
-    </w:p>
-    <w:p>
-      <w:pPr>
-        <w:pStyle w:val="ListParagraph"/>
-        <w:numPr>
-          <w:ilvl w:val="0"/>
-          <w:numId w:val="3"/>
-        </w:numPr>
-        <w:ind w:left="450" w:hanging="270"/>
-        <w:rPr>
-          <w:sz w:val="22"/>
-          <w:szCs w:val="22"/>
-        </w:rPr>
-      </w:pPr>
-      <w:r>
-        <w:rPr>
-          <w:sz w:val="22"/>
-          <w:szCs w:val="22"/>
-        </w:rPr>
-        <w:t>Dell desktop PC</w:t>
-      </w:r>
-    </w:p>
-    <w:p>
-      <w:pPr>
-        <w:spacing w:line="276" w:lineRule="auto"/>
-        <w:rPr>
-          <w:sz w:val="22"/>
-          <w:szCs w:val="22"/>
-        </w:rPr>
-      </w:pPr>
-    </w:p>
-    <w:p>
-      <w:pPr>
-        <w:pStyle w:val="Subtitle"/>
-        <w:spacing w:line="276" w:lineRule="auto"/>
-      </w:pPr>
-      <w:r>
-        <w:t>Syncing</w:t>
-      </w:r>
-    </w:p>
-    <w:p>
-      <w:pPr>
-        <w:spacing w:line="276" w:lineRule="auto"/>
-        <w:rPr>
-          <w:sz w:val="22"/>
-          <w:szCs w:val="22"/>
-        </w:rPr>
-      </w:pPr>
-      <w:r>
-        <w:rPr>
-          <w:sz w:val="22"/>
-          <w:szCs w:val="22"/>
-        </w:rPr>
-        <w:t>Important notes before starting:</w:t>
-      </w:r>
-    </w:p>
-    <w:p>
-      <w:pPr>
-        <w:pStyle w:val="ListParagraph"/>
-        <w:numPr>
-          <w:ilvl w:val="0"/>
-          <w:numId w:val="4"/>
-        </w:numPr>
-        <w:spacing w:line="276" w:lineRule="auto"/>
-        <w:rPr>
-          <w:sz w:val="22"/>
-          <w:szCs w:val="22"/>
-        </w:rPr>
-      </w:pPr>
-      <w:r>
-        <w:rPr>
-          <w:sz w:val="22"/>
-          <w:szCs w:val="22"/>
-        </w:rPr>
-        <w:t xml:space="preserve">Use </w:t>
-      </w:r>
-      <w:proofErr w:type="spellStart"/>
-      <w:r>
-        <w:rPr>
-          <w:sz w:val="22"/>
-          <w:szCs w:val="22"/>
-        </w:rPr>
-        <w:t>SyncBack</w:t>
-      </w:r>
-      <w:proofErr w:type="spellEnd"/>
-      <w:r>
-        <w:rPr>
-          <w:sz w:val="22"/>
-          <w:szCs w:val="22"/>
-        </w:rPr>
-        <w:t xml:space="preserve"> Free with External HD Marked “2015”</w:t>
-      </w:r>
-    </w:p>
-    <w:p>
-      <w:pPr>
-        <w:pStyle w:val="ListParagraph"/>
-        <w:numPr>
-          <w:ilvl w:val="0"/>
-          <w:numId w:val="4"/>
-        </w:numPr>
-        <w:spacing w:line="276" w:lineRule="auto"/>
-        <w:rPr>
-          <w:sz w:val="22"/>
-          <w:szCs w:val="22"/>
-        </w:rPr>
-      </w:pPr>
-      <w:r>
-        <w:rPr>
-          <w:sz w:val="22"/>
-          <w:szCs w:val="22"/>
-        </w:rPr>
-        <w:t>Some computers do not have</w:t>
-      </w:r>
-      <w:r>
-        <w:rPr>
-          <w:sz w:val="22"/>
-          <w:szCs w:val="22"/>
-        </w:rPr>
-        <w:t xml:space="preserve"> enough room to sync all of the files on D Data. To circumvent this, we do not sync certain video folders with certain computers</w:t>
-      </w:r>
-      <w:r>
-        <w:rPr>
-          <w:sz w:val="22"/>
-          <w:szCs w:val="22"/>
-        </w:rPr>
-        <w:t xml:space="preserve">. These must be fixed set in the sync profile (see </w:t>
-      </w:r>
-      <w:proofErr w:type="spellStart"/>
-      <w:r>
-        <w:rPr>
-          <w:sz w:val="22"/>
-          <w:szCs w:val="22"/>
-        </w:rPr>
-        <w:t>SyncBack</w:t>
-      </w:r>
-      <w:proofErr w:type="spellEnd"/>
-      <w:r>
-        <w:rPr>
-          <w:sz w:val="22"/>
-          <w:szCs w:val="22"/>
-        </w:rPr>
-        <w:t xml:space="preserve"> Free Profiles). This is the current list of ignored folders</w:t>
-      </w:r>
-      <w:r>
-        <w:rPr>
-          <w:sz w:val="22"/>
-          <w:szCs w:val="22"/>
-        </w:rPr>
-        <w:t>:</w:t>
-      </w:r>
-    </w:p>
-    <w:p>
-      <w:pPr>
-        <w:pStyle w:val="ListParagraph"/>
-        <w:numPr>
-          <w:ilvl w:val="1"/>
-          <w:numId w:val="4"/>
-        </w:numPr>
-        <w:spacing w:line="276" w:lineRule="auto"/>
-        <w:rPr>
-          <w:rFonts w:ascii="Consolas" w:hAnsi="Consolas" w:cs="Courier New"/>
-          <w:sz w:val="22"/>
-          <w:szCs w:val="22"/>
-        </w:rPr>
-      </w:pPr>
-      <w:proofErr w:type="gramStart"/>
-      <w:r>
-        <w:rPr>
-          <w:sz w:val="22"/>
-          <w:szCs w:val="22"/>
-        </w:rPr>
-        <w:t>[ Downstairs</w:t>
-      </w:r>
-      <w:proofErr w:type="gramEnd"/>
-      <w:r>
-        <w:rPr>
-          <w:sz w:val="22"/>
-          <w:szCs w:val="22"/>
-        </w:rPr>
-        <w:t xml:space="preserve"> ] 2014 MacBook Pro 13” – Exclude the folder</w:t>
-      </w:r>
-      <w:r>
-        <w:rPr>
-          <w:sz w:val="22"/>
-          <w:szCs w:val="22"/>
-        </w:rPr>
-        <w:br/>
-      </w:r>
-      <w:r>
-        <w:rPr>
-          <w:rFonts w:ascii="Consolas" w:hAnsi="Consolas" w:cs="Courier New"/>
-          <w:sz w:val="22"/>
-          <w:szCs w:val="22"/>
-        </w:rPr>
-        <w:t>/VIDEOS/UC DAVIS PRIZE RAW FOOTAGE</w:t>
-      </w:r>
-      <w:r>
-        <w:rPr>
-          <w:rFonts w:ascii="Consolas" w:hAnsi="Consolas" w:cs="Courier New"/>
-          <w:sz w:val="22"/>
-          <w:szCs w:val="22"/>
-        </w:rPr>
-        <w:t>/</w:t>
-      </w:r>
-    </w:p>
-    <w:p>
-      <w:pPr>
-        <w:pStyle w:val="ListParagraph"/>
-        <w:numPr>
-          <w:ilvl w:val="1"/>
-          <w:numId w:val="4"/>
-        </w:numPr>
-        <w:spacing w:line="276" w:lineRule="auto"/>
-        <w:rPr>
-          <w:rFonts w:ascii="Courier New" w:hAnsi="Courier New" w:cs="Courier New"/>
-          <w:sz w:val="22"/>
-          <w:szCs w:val="22"/>
-        </w:rPr>
-      </w:pPr>
-      <w:proofErr w:type="gramStart"/>
-      <w:r>
-        <w:rPr>
-          <w:rFonts w:ascii="Cambria" w:hAnsi="Cambria" w:cs="Courier New"/>
-          <w:sz w:val="22"/>
-          <w:szCs w:val="22"/>
-        </w:rPr>
-        <w:t>[ Downstairs</w:t>
-      </w:r>
-      <w:proofErr w:type="gramEnd"/>
-      <w:r>
-        <w:rPr>
-          <w:rFonts w:ascii="Cambria" w:hAnsi="Cambria" w:cs="Courier New"/>
-          <w:sz w:val="22"/>
-          <w:szCs w:val="22"/>
-        </w:rPr>
-        <w:t xml:space="preserve"> ] 2014 MacBook Air 11” – Exclu</w:t>
-      </w:r>
-      <w:r>
-        <w:rPr>
-          <w:rFonts w:ascii="Cambria" w:hAnsi="Cambria" w:cs="Courier New"/>
-          <w:sz w:val="22"/>
-          <w:szCs w:val="22"/>
-        </w:rPr>
-        <w:t xml:space="preserve">de the folder </w:t>
-      </w:r>
-      <w:r>
-        <w:rPr>
-          <w:rFonts w:ascii="Consolas" w:hAnsi="Consolas" w:cs="Courier New"/>
-          <w:sz w:val="22"/>
-          <w:szCs w:val="22"/>
-        </w:rPr>
-        <w:t>/VIDEOS/</w:t>
-      </w:r>
-    </w:p>
-    <w:p>
-      <w:pPr>
-        <w:pStyle w:val="ListParagraph"/>
-        <w:numPr>
-          <w:ilvl w:val="1"/>
-          <w:numId w:val="4"/>
-        </w:numPr>
-        <w:spacing w:line="276" w:lineRule="auto"/>
-        <w:rPr>
-          <w:sz w:val="22"/>
-          <w:szCs w:val="22"/>
-        </w:rPr>
-      </w:pPr>
-      <w:proofErr w:type="gramStart"/>
-      <w:r>
-        <w:rPr>
-          <w:sz w:val="22"/>
-          <w:szCs w:val="22"/>
-        </w:rPr>
-        <w:t>[ Kitchen</w:t>
-      </w:r>
-      <w:proofErr w:type="gramEnd"/>
-      <w:r>
-        <w:rPr>
-          <w:sz w:val="22"/>
-          <w:szCs w:val="22"/>
-        </w:rPr>
-        <w:t xml:space="preserve"> ] 2013 (?) MacBook Pro 13” w/ Optical Drive – Exclude the folder</w:t>
-      </w:r>
-      <w:r>
-        <w:rPr>
-          <w:sz w:val="22"/>
-          <w:szCs w:val="22"/>
-        </w:rPr>
-        <w:br/>
-      </w:r>
-      <w:r>
-        <w:rPr>
-          <w:rFonts w:ascii="Consolas" w:hAnsi="Consolas"/>
-          <w:sz w:val="22"/>
-          <w:szCs w:val="22"/>
-        </w:rPr>
-        <w:t>/VIDEOS/UC DAVIS PRIZE RAW FOOTAGE/</w:t>
-      </w:r>
-    </w:p>
-    <w:p>
-      <w:pPr>
-        <w:pStyle w:val="ListParagraph"/>
-        <w:numPr>
-          <w:ilvl w:val="1"/>
-          <w:numId w:val="3"/>
-        </w:numPr>
-        <w:spacing w:line="276" w:lineRule="auto"/>
-        <w:rPr>
-          <w:rFonts w:ascii="Cambria" w:hAnsi="Cambria"/>
-          <w:sz w:val="22"/>
-          <w:szCs w:val="22"/>
-        </w:rPr>
-      </w:pPr>
-      <w:proofErr w:type="gramStart"/>
-      <w:r>
-        <w:rPr>
-          <w:rFonts w:ascii="Cambria" w:hAnsi="Cambria" w:cs="Courier New"/>
-          <w:sz w:val="22"/>
-          <w:szCs w:val="22"/>
-        </w:rPr>
-        <w:t>[ Office</w:t>
-      </w:r>
-      <w:proofErr w:type="gramEnd"/>
-      <w:r>
-        <w:rPr>
-          <w:rFonts w:ascii="Cambria" w:hAnsi="Cambria" w:cs="Courier New"/>
-          <w:sz w:val="22"/>
-          <w:szCs w:val="22"/>
-        </w:rPr>
-        <w:t xml:space="preserve"> ] </w:t>
-      </w:r>
-      <w:r>
-        <w:rPr>
-          <w:rFonts w:ascii="Cambria" w:hAnsi="Cambria"/>
-          <w:sz w:val="22"/>
-          <w:szCs w:val="22"/>
-        </w:rPr>
-        <w:t>2014 MacBook Pro 13”</w:t>
-      </w:r>
-      <w:r>
-        <w:rPr>
-          <w:rFonts w:ascii="Cambria" w:hAnsi="Cambria"/>
-          <w:sz w:val="22"/>
-          <w:szCs w:val="22"/>
-        </w:rPr>
-        <w:t xml:space="preserve"> – Exclude the folder</w:t>
-      </w:r>
-      <w:r>
-        <w:rPr>
-          <w:rFonts w:ascii="Cambria" w:hAnsi="Cambria"/>
-          <w:sz w:val="22"/>
-          <w:szCs w:val="22"/>
-        </w:rPr>
-        <w:br/>
-      </w:r>
-      <w:r>
-        <w:rPr>
-          <w:rFonts w:ascii="Consolas" w:hAnsi="Consolas"/>
-          <w:sz w:val="22"/>
-          <w:szCs w:val="22"/>
-        </w:rPr>
-        <w:t>/VIDEOS/UC DAVIS PRIZE RAW FOOTAGE/</w:t>
-      </w:r>
-    </w:p>
-    <w:p>
-      <w:pPr>
-        <w:spacing w:line="276" w:lineRule="auto"/>
-        <w:rPr>
-          <w:sz w:val="22"/>
-          <w:szCs w:val="22"/>
-        </w:rPr>
-      </w:pPr>
-    </w:p>
-    <w:p>
-      <w:pPr>
-        <w:pStyle w:val="ListParagraph"/>
-        <w:numPr>
-          <w:ilvl w:val="0"/>
-          <w:numId w:val="1"/>
-        </w:numPr>
-        <w:spacing w:line="276" w:lineRule="auto"/>
-        <w:rPr>
-          <w:sz w:val="22"/>
-          <w:szCs w:val="22"/>
-        </w:rPr>
-      </w:pPr>
-      <w:r>
-        <w:rPr>
-          <w:sz w:val="22"/>
-          <w:szCs w:val="22"/>
-        </w:rPr>
-        <w:t xml:space="preserve">Start sync </w:t>
-      </w:r>
-      <w:r>
-        <w:rPr>
-          <w:sz w:val="22"/>
-          <w:szCs w:val="22"/>
-        </w:rPr>
-        <w:t xml:space="preserve">at her home </w:t>
-      </w:r>
-      <w:r>
-        <w:rPr>
-          <w:sz w:val="22"/>
-          <w:szCs w:val="22"/>
-        </w:rPr>
-        <w:t xml:space="preserve">with the most used computer. </w:t>
-      </w:r>
-      <w:r>
-        <w:rPr>
-          <w:sz w:val="22"/>
-          <w:szCs w:val="22"/>
-        </w:rPr>
-        <w:t>In gen</w:t>
-      </w:r>
-      <w:r>
-        <w:rPr>
-          <w:sz w:val="22"/>
-          <w:szCs w:val="22"/>
-        </w:rPr>
-        <w:t>eral, the syncing</w:t>
-      </w:r>
-      <w:r>
-        <w:rPr>
-          <w:sz w:val="22"/>
-          <w:szCs w:val="22"/>
-        </w:rPr>
-        <w:t xml:space="preserve"> order will be as listed above under “Current Inventory”.</w:t>
-      </w:r>
-    </w:p>
-    <w:p>
-      <w:pPr>
-        <w:pStyle w:val="ListParagraph"/>
-        <w:numPr>
-          <w:ilvl w:val="0"/>
-          <w:numId w:val="1"/>
-        </w:numPr>
-        <w:spacing w:line="276" w:lineRule="auto"/>
-        <w:rPr>
-          <w:sz w:val="22"/>
-          <w:szCs w:val="22"/>
-        </w:rPr>
-      </w:pPr>
-      <w:r>
-        <w:rPr>
-          <w:sz w:val="22"/>
-          <w:szCs w:val="22"/>
-        </w:rPr>
-        <w:t>There should be an existing profile that syncs this hard drive’s D Data to C:/D Data. The specific drive may not be the same on each computer.</w:t>
-      </w:r>
-    </w:p>
-    <w:p>
-      <w:pPr>
-        <w:pStyle w:val="ListParagraph"/>
-        <w:numPr>
-          <w:ilvl w:val="1"/>
-          <w:numId w:val="1"/>
-        </w:numPr>
-        <w:spacing w:line="276" w:lineRule="auto"/>
-        <w:rPr>
-          <w:sz w:val="22"/>
-          <w:szCs w:val="22"/>
-        </w:rPr>
-      </w:pPr>
-      <w:r>
-        <w:rPr>
-          <w:sz w:val="22"/>
-          <w:szCs w:val="22"/>
-        </w:rPr>
-        <w:t>Either double click the correct profile or press “Run”</w:t>
-      </w:r>
-    </w:p>
-    <w:p>
-      <w:pPr>
-        <w:pStyle w:val="ListParagraph"/>
-        <w:numPr>
-          <w:ilvl w:val="0"/>
-          <w:numId w:val="1"/>
-        </w:numPr>
-        <w:spacing w:line="276" w:lineRule="auto"/>
-        <w:rPr>
-          <w:sz w:val="22"/>
-          <w:szCs w:val="22"/>
-        </w:rPr>
-      </w:pPr>
-      <w:r>
-        <w:rPr>
-          <w:sz w:val="22"/>
-          <w:szCs w:val="22"/>
-        </w:rPr>
-        <w:t xml:space="preserve">After a couple of minutes, a new window should pop up, showing a list of differences </w:t>
-      </w:r>
-      <w:r>
-        <w:rPr>
-          <w:sz w:val="22"/>
-          <w:szCs w:val="22"/>
-        </w:rPr>
-        <w:t>in files.</w:t>
-      </w:r>
-    </w:p>
-    <w:p>
-      <w:pPr>
-        <w:pStyle w:val="ListParagraph"/>
-        <w:numPr>
-          <w:ilvl w:val="1"/>
-          <w:numId w:val="1"/>
-        </w:numPr>
-        <w:spacing w:line="276" w:lineRule="auto"/>
-        <w:rPr>
-          <w:sz w:val="22"/>
-          <w:szCs w:val="22"/>
-        </w:rPr>
-      </w:pPr>
-      <w:r>
-        <w:rPr>
-          <w:sz w:val="22"/>
-          <w:szCs w:val="22"/>
-        </w:rPr>
-        <w:t>Check the dates of the differences. Make sure that they are all fairly recent.</w:t>
-      </w:r>
-    </w:p>
-    <w:p>
-      <w:pPr>
-        <w:pStyle w:val="ListParagraph"/>
-        <w:numPr>
-          <w:ilvl w:val="1"/>
-          <w:numId w:val="1"/>
-        </w:numPr>
-        <w:spacing w:line="276" w:lineRule="auto"/>
-        <w:rPr>
-          <w:sz w:val="22"/>
-          <w:szCs w:val="22"/>
-        </w:rPr>
-      </w:pPr>
-      <w:r>
-        <w:rPr>
-          <w:sz w:val="22"/>
-          <w:szCs w:val="22"/>
-        </w:rPr>
-        <w:t>Check to make sure there will be no duplicates. Sometimes the software will copy the same file from the external to the computer and then computer to external. If this happens, mark it as “Skip and Exclude”.</w:t>
-      </w:r>
-    </w:p>
-    <w:p>
-      <w:pPr>
-        <w:pStyle w:val="ListParagraph"/>
-        <w:numPr>
-          <w:ilvl w:val="1"/>
-          <w:numId w:val="1"/>
-        </w:numPr>
-        <w:spacing w:line="276" w:lineRule="auto"/>
-        <w:rPr>
-          <w:sz w:val="22"/>
-          <w:szCs w:val="22"/>
-        </w:rPr>
-      </w:pPr>
-      <w:r>
-        <w:rPr>
-          <w:sz w:val="22"/>
-          <w:szCs w:val="22"/>
-        </w:rPr>
-        <w:t>If all of these are okay, press “Continue Run”.</w:t>
-      </w:r>
-    </w:p>
-    <w:p>
-      <w:pPr>
-        <w:pStyle w:val="ListParagraph"/>
-        <w:numPr>
-          <w:ilvl w:val="0"/>
-          <w:numId w:val="1"/>
-        </w:numPr>
-        <w:spacing w:line="276" w:lineRule="auto"/>
-        <w:rPr>
-          <w:sz w:val="22"/>
-          <w:szCs w:val="22"/>
-        </w:rPr>
-      </w:pPr>
-      <w:r>
-        <w:rPr>
-          <w:sz w:val="22"/>
-          <w:szCs w:val="22"/>
-        </w:rPr>
-        <w:t>After syncing all the computers at her home office, she will drive you to Young Hall. There, you will sync the two computers in the order listed under “Current Inventory”.</w:t>
-      </w:r>
-    </w:p>
-    <w:p>
-      <w:pPr>
-        <w:pStyle w:val="ListParagraph"/>
-        <w:numPr>
-          <w:ilvl w:val="0"/>
-          <w:numId w:val="1"/>
-        </w:numPr>
-        <w:spacing w:line="276" w:lineRule="auto"/>
-        <w:rPr>
-          <w:sz w:val="22"/>
-          <w:szCs w:val="22"/>
-        </w:rPr>
-      </w:pPr>
-      <w:r>
-        <w:rPr>
-          <w:sz w:val="22"/>
-          <w:szCs w:val="22"/>
-        </w:rPr>
-        <w:t xml:space="preserve">Finally, she will drive you back to her home office. </w:t>
-      </w:r>
-      <w:r>
-        <w:rPr>
-          <w:sz w:val="22"/>
-          <w:szCs w:val="22"/>
-        </w:rPr>
-        <w:t>Sync all of the data onto each of the computers (the order really does not matter).</w:t>
-      </w:r>
-    </w:p>
-    <w:p>
-      <w:pPr>
         <w:spacing w:line="276" w:lineRule="auto"/>
         <w:rPr>
           <w:sz w:val="22"/>
@@ -922,23 +929,7 @@
           <w:sz w:val="22"/>
           <w:szCs w:val="22"/>
         </w:rPr>
-        <w:t xml:space="preserve">Open up </w:t>
-      </w:r>
-      <w:proofErr w:type="spellStart"/>
-      <w:r>
-        <w:rPr>
-          <w:sz w:val="22"/>
-          <w:szCs w:val="22"/>
-        </w:rPr>
-        <w:t>MalwareBytes</w:t>
-      </w:r>
-      <w:proofErr w:type="spellEnd"/>
-      <w:r>
-        <w:rPr>
-          <w:sz w:val="22"/>
-          <w:szCs w:val="22"/>
-        </w:rPr>
-        <w:t>.</w:t>
+        <w:t>Open up MalwareBytes.</w:t>
       </w:r>
     </w:p>
     <w:p>
@@ -1001,23 +992,7 @@
           <w:sz w:val="22"/>
           <w:szCs w:val="22"/>
         </w:rPr>
-        <w:t xml:space="preserve">If there are malicious items, do as </w:t>
-      </w:r>
-      <w:proofErr w:type="spellStart"/>
-      <w:r>
-        <w:rPr>
-          <w:sz w:val="22"/>
-          <w:szCs w:val="22"/>
-        </w:rPr>
-        <w:t>MalwareBytes</w:t>
-      </w:r>
-      <w:proofErr w:type="spellEnd"/>
-      <w:r>
-        <w:rPr>
-          <w:sz w:val="22"/>
-          <w:szCs w:val="22"/>
-        </w:rPr>
-        <w:t xml:space="preserve"> suggests for you to do with it.</w:t>
+        <w:t>If there are malicious items, do as MalwareBytes suggests for you to do with it.</w:t>
       </w:r>
     </w:p>
     <w:p>
@@ -1033,13 +1008,8 @@
       <w:pPr>
         <w:pStyle w:val="Subtitle"/>
       </w:pPr>
-      <w:proofErr w:type="spellStart"/>
-      <w:r>
-        <w:t>SyncBack</w:t>
-      </w:r>
-      <w:proofErr w:type="spellEnd"/>
-      <w:r>
-        <w:t xml:space="preserve"> Free Profiles</w:t>
+      <w:r>
+        <w:t>SyncBack Free Profiles</w:t>
       </w:r>
     </w:p>
     <w:p>
@@ -1230,23 +1200,7 @@
           <w:sz w:val="22"/>
           <w:szCs w:val="22"/>
         </w:rPr>
-        <w:t xml:space="preserve">Choose </w:t>
-      </w:r>
-      <w:proofErr w:type="gramStart"/>
-      <w:r>
-        <w:rPr>
-          <w:sz w:val="22"/>
-          <w:szCs w:val="22"/>
-        </w:rPr>
-        <w:t>Right</w:t>
-      </w:r>
-      <w:proofErr w:type="gramEnd"/>
-      <w:r>
-        <w:rPr>
-          <w:sz w:val="22"/>
-          <w:szCs w:val="22"/>
-        </w:rPr>
-        <w:t xml:space="preserve"> to be the “D Data” on the Gold Drive.</w:t>
+        <w:t>Choose Right to be the “D Data” on the Gold Drive.</w:t>
       </w:r>
     </w:p>
     <w:p>
@@ -1419,7 +1373,7 @@
         <w:sz w:val="20"/>
         <w:szCs w:val="20"/>
       </w:rPr>
-      <w:t>Last Updated: May 1, 2015</w:t>
+      <w:t>Last Updated: January 27, 2016</w:t>
     </w:r>
   </w:p>
   <w:p>
@@ -1944,6 +1898,92 @@
     </w:lvl>
   </w:abstractNum>
   <w:abstractNum w:abstractNumId="5">
+    <w:nsid w:val="441930E6"/>
+    <w:multiLevelType w:val="hybridMultilevel"/>
+    <w:tmpl w:val="6A62C5F2"/>
+    <w:lvl w:ilvl="0" w:tplc="0409000F">
+      <w:start w:val="1"/>
+      <w:numFmt w:val="decimal"/>
+      <w:lvlText w:val="%1."/>
+      <w:lvlJc w:val="left"/>
+      <w:pPr>
+        <w:ind w:left="720" w:hanging="360"/>
+      </w:pPr>
+    </w:lvl>
+    <w:lvl w:ilvl="1" w:tplc="04090019" w:tentative="1">
+      <w:start w:val="1"/>
+      <w:numFmt w:val="lowerLetter"/>
+      <w:lvlText w:val="%2."/>
+      <w:lvlJc w:val="left"/>
+      <w:pPr>
+        <w:ind w:left="1440" w:hanging="360"/>
+      </w:pPr>
+    </w:lvl>
+    <w:lvl w:ilvl="2" w:tplc="0409001B" w:tentative="1">
+      <w:start w:val="1"/>
+      <w:numFmt w:val="lowerRoman"/>
+      <w:lvlText w:val="%3."/>
+      <w:lvlJc w:val="right"/>
+      <w:pPr>
+        <w:ind w:left="2160" w:hanging="180"/>
+      </w:pPr>
+    </w:lvl>
+    <w:lvl w:ilvl="3" w:tplc="0409000F" w:tentative="1">
+      <w:start w:val="1"/>
+      <w:numFmt w:val="decimal"/>
+      <w:lvlText w:val="%4."/>
+      <w:lvlJc w:val="left"/>
+      <w:pPr>
+        <w:ind w:left="2880" w:hanging="360"/>
+      </w:pPr>
+    </w:lvl>
+    <w:lvl w:ilvl="4" w:tplc="04090019" w:tentative="1">
+      <w:start w:val="1"/>
+      <w:numFmt w:val="lowerLetter"/>
+      <w:lvlText w:val="%5."/>
+      <w:lvlJc w:val="left"/>
+      <w:pPr>
+        <w:ind w:left="3600" w:hanging="360"/>
+      </w:pPr>
+    </w:lvl>
+    <w:lvl w:ilvl="5" w:tplc="0409001B" w:tentative="1">
+      <w:start w:val="1"/>
+      <w:numFmt w:val="lowerRoman"/>
+      <w:lvlText w:val="%6."/>
+      <w:lvlJc w:val="right"/>
+      <w:pPr>
+        <w:ind w:left="4320" w:hanging="180"/>
+      </w:pPr>
+    </w:lvl>
+    <w:lvl w:ilvl="6" w:tplc="0409000F" w:tentative="1">
+      <w:start w:val="1"/>
+      <w:numFmt w:val="decimal"/>
+      <w:lvlText w:val="%7."/>
+      <w:lvlJc w:val="left"/>
+      <w:pPr>
+        <w:ind w:left="5040" w:hanging="360"/>
+      </w:pPr>
+    </w:lvl>
+    <w:lvl w:ilvl="7" w:tplc="04090019" w:tentative="1">
+      <w:start w:val="1"/>
+      <w:numFmt w:val="lowerLetter"/>
+      <w:lvlText w:val="%8."/>
+      <w:lvlJc w:val="left"/>
+      <w:pPr>
+        <w:ind w:left="5760" w:hanging="360"/>
+      </w:pPr>
+    </w:lvl>
+    <w:lvl w:ilvl="8" w:tplc="0409001B" w:tentative="1">
+      <w:start w:val="1"/>
+      <w:numFmt w:val="lowerRoman"/>
+      <w:lvlText w:val="%9."/>
+      <w:lvlJc w:val="right"/>
+      <w:pPr>
+        <w:ind w:left="6480" w:hanging="180"/>
+      </w:pPr>
+    </w:lvl>
+  </w:abstractNum>
+  <w:abstractNum w:abstractNumId="6">
     <w:nsid w:val="69C742E5"/>
     <w:multiLevelType w:val="hybridMultilevel"/>
     <w:tmpl w:val="FE268BDE"/>
@@ -2030,7 +2070,7 @@
     </w:lvl>
   </w:abstractNum>
   <w:num w:numId="1">
-    <w:abstractNumId w:val="5"/>
+    <w:abstractNumId w:val="6"/>
   </w:num>
   <w:num w:numId="2">
     <w:abstractNumId w:val="0"/>
@@ -2046,6 +2086,9 @@
   </w:num>
   <w:num w:numId="6">
     <w:abstractNumId w:val="2"/>
+  </w:num>
+  <w:num w:numId="7">
+    <w:abstractNumId w:val="5"/>
   </w:num>
 </w:numbering>
 </file>

</xml_diff>